<commit_message>
Modifico nav y footer para movil
</commit_message>
<xml_diff>
--- a/Documentacion/Contenido_completo.docx
+++ b/Documentacion/Contenido_completo.docx
@@ -1287,7 +1287,6 @@
       <w:pPr>
         <w:pStyle w:val="tNormal"/>
         <w:spacing w:after="240"/>
-        <w:ind w:left="708"/>
       </w:pPr>
       <w:r>
         <w:t>Carlos Sainz ha reconocido que no tiene miedo al futuro después de confirmarse que, a partir de 2025, no estará en Ferrari por el fichaje de Lewis Hamilton. El piloto español ha admitido que se encuentra tranquilo y que está bien porque "sé lo que valgo como piloto".</w:t>
@@ -7079,10 +7078,7 @@
       </w:r>
       <w:proofErr w:type="spellEnd"/>
       <w:r>
-        <w:t>: Un equipo que ha ayudado</w:t>
-      </w:r>
-      <w:r>
-        <w:t xml:space="preserve"> a cultivar el talento emergente de las futuras estrellas de la F1 Michael Schumacher y Heinz-Harald </w:t>
+        <w:t xml:space="preserve">: Un equipo que ha ayudado a cultivar el talento emergente de las futuras estrellas de la F1 Michael Schumacher y Heinz-Harald </w:t>
       </w:r>
       <w:proofErr w:type="spellStart"/>
       <w:r>
@@ -7164,9 +7160,15 @@
       <w:pPr>
         <w:pStyle w:val="Estilo3"/>
         <w:spacing w:after="240"/>
+        <w:rPr>
+          <w:lang w:val="en-US"/>
+        </w:rPr>
       </w:pPr>
       <w:bookmarkStart w:id="7" w:name="_Toc158273587"/>
       <w:r>
+        <w:rPr>
+          <w:lang w:val="en-US"/>
+        </w:rPr>
         <w:lastRenderedPageBreak/>
         <w:t>Blog</w:t>
       </w:r>
@@ -7176,9 +7178,15 @@
       <w:pPr>
         <w:pStyle w:val="tNormal"/>
         <w:spacing w:after="240"/>
-      </w:pPr>
-      <w:r>
-        <w:t>Introducción:</w:t>
+        <w:rPr>
+          <w:lang w:val="en-US"/>
+        </w:rPr>
+      </w:pPr>
+      <w:r>
+        <w:rPr>
+          <w:lang w:val="en-US"/>
+        </w:rPr>
+        <w:t>'Keep Pushing' Carlos, 'keep pushing'</w:t>
       </w:r>
     </w:p>
     <w:p>
@@ -7187,7 +7195,25 @@
         <w:spacing w:after="240"/>
       </w:pPr>
       <w:r>
-        <w:t>¡Bienvenidos a nuestro emocionante mundo de la Fórmula 1! En nuestro blog, te mantendremos al tanto de todo lo que sucede en el vertiginoso universo de las carreras de autos más prestigiosas del mundo. Desde las últimas noticias sobre pilotos y equipos hasta los eventos más importantes en el calendario de carreras, estamos aquí para llevarte a la línea de meta de la emoción.</w:t>
+        <w:t>El anuncio de Lewis Hamilton como piloto de Ferrari para la temporada 2025 causó revuelo,</w:t>
+      </w:r>
+      <w:r>
+        <w:t xml:space="preserve"> </w:t>
+      </w:r>
+      <w:r>
+        <w:t>especialmente en la familia Sainz, quienes podrían haber previsto esta posibilidad. Carlos Sainz</w:t>
+      </w:r>
+      <w:r>
+        <w:t xml:space="preserve"> </w:t>
+      </w:r>
+      <w:r>
+        <w:t>enfrenta incertidumbre sobre su futuro en la Fórmula 1 para 2025, sin asiento confirmado a pesar de los rumores sobre Audi ingresando en 2026. Sainz es percibido como un piloto confiable y trabajador,</w:t>
+      </w:r>
+      <w:r>
+        <w:t xml:space="preserve"> </w:t>
+      </w:r>
+      <w:r>
+        <w:t>aunque carece del instinto "asesino" de algunos campeones. Las estadísticas muestran un rendimiento inferior en comparación con su compañero Leclerc en Ferrari. El próximo año en Ferrari será crucial para Sainz, quien deberá demostrar su valía nuevamente.</w:t>
       </w:r>
     </w:p>
     <w:p>
@@ -7202,7 +7228,7 @@
         <w:spacing w:after="240"/>
       </w:pPr>
       <w:r>
-        <w:t>Contenido:</w:t>
+        <w:t>Ahora soñamos con la 33 de Alonso; hace 20 años soñábamos con la primera española</w:t>
       </w:r>
     </w:p>
     <w:p>
@@ -7211,7 +7237,15 @@
         <w:spacing w:after="240"/>
       </w:pPr>
       <w:r>
-        <w:t>Cobertura de Carreras en Tiempo Real: Sigue cada curva y recta con nuestra cobertura en vivo de cada Gran Premio. Desde las clasificaciones hasta la bandera a cuadros, te llevaremos al corazón de la acción mientras los mejores pilotos del mundo luchan por la victoria.</w:t>
+        <w:t>Hace dos décadas, la tecnología y el entretenimiento eran radicalmente diferentes: no existían las pantallas planas ni los smartphones, y las transmisiones de la Fórmula 1 eran escasas. El Gran Premio de Hungría de 2003 marcó un hito para España, con Fernando Alonso obteniendo su primera victoria en un evento emocionante. Este logro cambió el panorama del automovilismo en el país, generando una fiebre por la Fórmula 1 conocida como '</w:t>
+      </w:r>
+      <w:proofErr w:type="spellStart"/>
+      <w:r>
+        <w:t>Alonsomania</w:t>
+      </w:r>
+      <w:proofErr w:type="spellEnd"/>
+      <w:r>
+        <w:t>'. Aunque han pasado 20 años desde entonces, Alonso sigue siendo una figura carismática en el deporte, recordándonos la importancia de disfrutar de su talento mientras esté en las pistas.</w:t>
       </w:r>
     </w:p>
     <w:p>
@@ -7219,9 +7253,6 @@
         <w:pStyle w:val="tNormal"/>
         <w:spacing w:after="240"/>
       </w:pPr>
-      <w:r>
-        <w:t>Análisis Profundo y Comentarios Expertos: Nuestro equipo de expertos analistas desentrañará los acontecimientos más importantes de cada carrera, ofreciendo una perspectiva única sobre estrategias, desempeño de pilotos y pronósticos para las próximas carreras.</w:t>
-      </w:r>
     </w:p>
     <w:p>
       <w:pPr>
@@ -7229,7 +7260,7 @@
         <w:spacing w:after="240"/>
       </w:pPr>
       <w:r>
-        <w:t>Entrevistas Exclusivas y Perfiles de Pilotos: Obtén una mirada íntima a la vida detrás del volante con entrevistas exclusivas a tus pilotos favoritos. Descubre sus pensamientos, motivaciones y aspiraciones mientras compiten en la búsqueda de la gloria en la Fórmula 1.</w:t>
+        <w:t>¿Qué le pasa a Sergio Pérez?</w:t>
       </w:r>
     </w:p>
     <w:p>
@@ -7238,7 +7269,29 @@
         <w:spacing w:after="240"/>
       </w:pPr>
       <w:r>
-        <w:t>Novedades Tecnológicas y Desarrollos en la Pista: Explora los avances tecnológicos que impulsan el rendimiento en la Fórmula 1. Desde mejoras aerodinámicas hasta innovaciones en la ingeniería de motores, te mantendremos informado sobre las últimas tendencias que están dando forma al futuro del deporte.</w:t>
+        <w:t xml:space="preserve">Sergio Pérez parece enfrentar dificultades mentales en las últimas carreras, quizás debido a la presión de igualar a Max </w:t>
+      </w:r>
+      <w:proofErr w:type="spellStart"/>
+      <w:r>
+        <w:t>Verstappen</w:t>
+      </w:r>
+      <w:proofErr w:type="spellEnd"/>
+      <w:r>
+        <w:t>. Aunque es un piloto excelente,</w:t>
+      </w:r>
+      <w:r>
+        <w:t xml:space="preserve"> </w:t>
+      </w:r>
+      <w:r>
+        <w:t xml:space="preserve">carece del talento y el instinto competitivo del holandés. Es esencial que Pérez acepte su rol dentro de Red Bull y deje de obsesionarse con superar a </w:t>
+      </w:r>
+      <w:proofErr w:type="spellStart"/>
+      <w:r>
+        <w:t>Verstappen</w:t>
+      </w:r>
+      <w:proofErr w:type="spellEnd"/>
+      <w:r>
+        <w:t xml:space="preserve"> para recuperar su rendimiento en la pista. Aunque algunos especulan sobre posibles saboteos internos en el equipo, es poco probable que Red Bull perjudique a uno de sus propios pilotos. En última instancia, el desempeño de Pérez se reduce a una cuestión de talento y adaptación al coche.</w:t>
       </w:r>
     </w:p>
     <w:p>
@@ -7246,30 +7299,24 @@
         <w:pStyle w:val="tNormal"/>
         <w:spacing w:after="240"/>
       </w:pPr>
-      <w:r>
-        <w:t>Historias de Éxito y Momentos Memorables: Revive los momentos más emocionantes y memorables de la historia de la Fórmula 1. Desde épicas batallas en la pista hasta momentos de triunfo y tragedia, celebramos el legado y la pasión que hacen de la Fórmula 1 un deporte tan único y apasionante.</w:t>
-      </w:r>
     </w:p>
     <w:p>
       <w:pPr>
         <w:pStyle w:val="tNormal"/>
         <w:spacing w:after="240"/>
       </w:pPr>
-    </w:p>
-    <w:p>
-      <w:pPr>
-        <w:pStyle w:val="Ttulo5"/>
-      </w:pPr>
-    </w:p>
-    <w:p/>
+      <w:r>
+        <w:lastRenderedPageBreak/>
+        <w:t>2 días para los test: Pedro de la Rosa, el piloto que unió los dos mundos</w:t>
+      </w:r>
+    </w:p>
     <w:p>
       <w:pPr>
         <w:pStyle w:val="tNormal"/>
         <w:spacing w:after="240"/>
       </w:pPr>
       <w:r>
-        <w:lastRenderedPageBreak/>
-        <w:t>Conclusión:</w:t>
+        <w:t>Pedro de la Rosa, como piloto probador de McLaren en 2003, fue fundamental en la transición de los test reales a los virtuales en la Fórmula 1. Su habilidad tanto en pista como en el desarrollo de simuladores lo convirtió en un activo invaluable para el equipo. Junto a Fernando Alonso, contribuyó al avance de esta tecnología, marcando un cambio radical en la historia de la F1. Aunque hoy los probadores raramente realizan kilómetros reales, en su época eran esenciales para el desarrollo y la puesta a punto de los coches. De la Rosa, con su experiencia en simuladores, fue un pionero en este campo, ayudando a McLaren y Ferrari a mejorar sus sistemas. Su trabajo fue fundamental en la evolución de los simuladores, que hoy son una herramienta esencial en todos los equipos de F1.</w:t>
       </w:r>
     </w:p>
     <w:p>
@@ -7277,25 +7324,102 @@
         <w:pStyle w:val="tNormal"/>
         <w:spacing w:after="240"/>
       </w:pPr>
-      <w:r>
-        <w:t>Ya sea que seas un ávido seguidor de la Fórmula 1 o simplemente estés descubriendo el emocionante mundo de las carreras de autos, nuestro blog está aquí para mantenerte informado, entretenido y emocionado. Únete a nosotros mientras nos sumergimos en la emoción del día a día de la Fórmula 1 y celebremos juntos el emocionante viaje que nos espera en la pista. ¡Nos vemos en la línea de salida!</w:t>
+    </w:p>
+    <w:p>
+      <w:pPr>
+        <w:pStyle w:val="tNormal"/>
+        <w:spacing w:after="240"/>
+      </w:pPr>
+      <w:r>
+        <w:t>Tomar decisiones, asumir las consecuencias</w:t>
+      </w:r>
+    </w:p>
+    <w:p>
+      <w:pPr>
+        <w:pStyle w:val="tNormal"/>
+        <w:spacing w:after="240"/>
+      </w:pPr>
+      <w:r>
+        <w:t xml:space="preserve">Fernando Alonso, al elegir Aston Martin, parece buscar seguridad económica más que perspectivas de victoria en la Fórmula 1. Su decisión puede estar relacionada con su posible salida de Alpine y la falta de opciones en equipos competitivos. Aunque Lawrence </w:t>
+      </w:r>
+      <w:proofErr w:type="spellStart"/>
+      <w:r>
+        <w:t>Stroll</w:t>
+      </w:r>
+      <w:proofErr w:type="spellEnd"/>
+      <w:r>
+        <w:t xml:space="preserve"> le ofrece un contrato multianual y un alto salario, es improbable que Aston Martin sea un contendiente al título en el futuro cercano. Esta elección podría dejar a Alonso en una situación difícil, alejándolo de las oportunidades de éxito deportivo que busca.</w:t>
+      </w:r>
+    </w:p>
+    <w:p>
+      <w:pPr>
+        <w:pStyle w:val="tNormal"/>
+        <w:spacing w:after="240"/>
+      </w:pPr>
+    </w:p>
+    <w:p>
+      <w:pPr>
+        <w:rPr>
+          <w:rFonts w:ascii="Calibri" w:eastAsiaTheme="majorEastAsia" w:hAnsi="Calibri" w:cstheme="majorBidi"/>
+          <w:b/>
+          <w:color w:val="808080" w:themeColor="background1" w:themeShade="80"/>
+          <w:sz w:val="40"/>
+          <w:szCs w:val="24"/>
+          <w:lang w:val="en-US"/>
+        </w:rPr>
+      </w:pPr>
+      <w:bookmarkStart w:id="8" w:name="_Toc158273588"/>
+      <w:r>
+        <w:rPr>
+          <w:lang w:val="en-US"/>
+        </w:rPr>
+        <w:br w:type="page"/>
       </w:r>
     </w:p>
     <w:p>
       <w:pPr>
         <w:pStyle w:val="Estilo3"/>
         <w:spacing w:after="240"/>
-      </w:pPr>
-      <w:bookmarkStart w:id="8" w:name="_Toc158273588"/>
-      <w:r>
-        <w:t>Quienes Somo</w:t>
-      </w:r>
-      <w:r>
+        <w:rPr>
+          <w:lang w:val="en-US"/>
+        </w:rPr>
+      </w:pPr>
+      <w:proofErr w:type="spellStart"/>
+      <w:r>
+        <w:rPr>
+          <w:lang w:val="en-US"/>
+        </w:rPr>
+        <w:lastRenderedPageBreak/>
+        <w:t>Quienes</w:t>
+      </w:r>
+      <w:proofErr w:type="spellEnd"/>
+      <w:r>
+        <w:rPr>
+          <w:lang w:val="en-US"/>
+        </w:rPr>
+        <w:t xml:space="preserve"> </w:t>
+      </w:r>
+      <w:proofErr w:type="spellStart"/>
+      <w:r>
+        <w:rPr>
+          <w:lang w:val="en-US"/>
+        </w:rPr>
+        <w:t>Somo</w:t>
+      </w:r>
+      <w:r>
+        <w:rPr>
+          <w:lang w:val="en-US"/>
+        </w:rPr>
         <w:t>s</w:t>
       </w:r>
       <w:bookmarkEnd w:id="8"/>
-    </w:p>
-    <w:p>
+      <w:proofErr w:type="spellEnd"/>
+    </w:p>
+    <w:p>
+      <w:pPr>
+        <w:pStyle w:val="tNormal"/>
+        <w:spacing w:after="240"/>
+      </w:pPr>
       <w:r>
         <w:t xml:space="preserve">Somos un grupo de jóvenes entusiasmados </w:t>
       </w:r>
@@ -7340,6 +7464,10 @@
       </w:r>
     </w:p>
     <w:p>
+      <w:pPr>
+        <w:pStyle w:val="tNormal"/>
+        <w:spacing w:after="240"/>
+      </w:pPr>
       <w:r>
         <w:t xml:space="preserve">A todos nosotros nos ha quedado claro que una vez empiezas a ver este </w:t>
       </w:r>
@@ -7362,10 +7490,6 @@
         <w:t>muerto de sueño viendo con emoción como se apagan los cinco semáforos rojos que dan comienzo en un gran premio en la otra punta del mundo.</w:t>
       </w:r>
     </w:p>
-    <w:p/>
-    <w:p/>
-    <w:p/>
-    <w:p/>
     <w:p/>
     <w:sectPr>
       <w:headerReference w:type="default" r:id="rId9"/>

</xml_diff>